<commit_message>
HW12 model, working boundary conditions, no stream
</commit_message>
<xml_diff>
--- a/Submissions/HW11/HW11_Discussion_Boyd.docx
+++ b/Submissions/HW11/HW11_Discussion_Boyd.docx
@@ -21,39 +21,7 @@
           <w:b/>
           <w:bCs/>
         </w:rPr>
-        <w:t xml:space="preserve">Read the paper that summarizes the stream flow packages in </w:t>
-      </w:r>
-      <w:proofErr w:type="spellStart"/>
-      <w:r>
-        <w:rPr>
-          <w:b/>
-          <w:bCs/>
-        </w:rPr>
-        <w:t>Modflow</w:t>
-      </w:r>
-      <w:proofErr w:type="spellEnd"/>
-      <w:r>
-        <w:rPr>
-          <w:b/>
-          <w:bCs/>
-        </w:rPr>
-        <w:t xml:space="preserve"> and look at the </w:t>
-      </w:r>
-      <w:proofErr w:type="spellStart"/>
-      <w:r>
-        <w:rPr>
-          <w:b/>
-          <w:bCs/>
-        </w:rPr>
-        <w:t>flopy</w:t>
-      </w:r>
-      <w:proofErr w:type="spellEnd"/>
-      <w:r>
-        <w:rPr>
-          <w:b/>
-          <w:bCs/>
-        </w:rPr>
-        <w:t xml:space="preserve"> documentation for the str package to understand how we have implemented this in our code. Write a short explanation for how the str package works and what assumptions it is making.</w:t>
+        <w:t>Read the paper that summarizes the stream flow packages in Modflow and look at the flopy documentation for the str package to understand how we have implemented this in our code. Write a short explanation for how the str package works and what assumptions it is making.</w:t>
       </w:r>
     </w:p>
     <w:p>
@@ -71,15 +39,7 @@
         <w:t xml:space="preserve">he program can only show us the seepage between a river and an aquifer. </w:t>
       </w:r>
       <w:r>
-        <w:t xml:space="preserve">As a </w:t>
-      </w:r>
-      <w:proofErr w:type="gramStart"/>
-      <w:r>
-        <w:t>result</w:t>
-      </w:r>
-      <w:proofErr w:type="gramEnd"/>
-      <w:r>
-        <w:t xml:space="preserve"> we</w:t>
+        <w:t>As a result we</w:t>
       </w:r>
       <w:r>
         <w:t xml:space="preserve"> use conductance parameters coded into the stress period</w:t>
@@ -113,23 +73,7 @@
           <w:b/>
           <w:bCs/>
         </w:rPr>
-        <w:t xml:space="preserve">The code is provided to produce the first set of 'correct' figures. Use these figures to describe the nature (direction/magnitude) of stream/aquifer exchange along the stream. </w:t>
-      </w:r>
-      <w:proofErr w:type="gramStart"/>
-      <w:r>
-        <w:rPr>
-          <w:b/>
-          <w:bCs/>
-        </w:rPr>
-        <w:t>In particular, explain</w:t>
-      </w:r>
-      <w:proofErr w:type="gramEnd"/>
-      <w:r>
-        <w:rPr>
-          <w:b/>
-          <w:bCs/>
-        </w:rPr>
-        <w:t xml:space="preserve"> why the leakage changes magnitude or direction where these values change.</w:t>
+        <w:t>The code is provided to produce the first set of 'correct' figures. Use these figures to describe the nature (direction/magnitude) of stream/aquifer exchange along the stream. In particular, explain why the leakage changes magnitude or direction where these values change.</w:t>
       </w:r>
     </w:p>
     <w:p>
@@ -680,24 +624,14 @@
       <w:r>
         <w:t xml:space="preserve">Figure </w:t>
       </w:r>
-      <w:r>
-        <w:fldChar w:fldCharType="begin"/>
-      </w:r>
-      <w:r>
-        <w:instrText xml:space="preserve"> SEQ Figure \* ARABIC </w:instrText>
-      </w:r>
-      <w:r>
-        <w:fldChar w:fldCharType="separate"/>
-      </w:r>
-      <w:r>
-        <w:rPr>
-          <w:noProof/>
-        </w:rPr>
-        <w:t>1</w:t>
-      </w:r>
-      <w:r>
-        <w:fldChar w:fldCharType="end"/>
-      </w:r>
+      <w:fldSimple w:instr=" SEQ Figure \* ARABIC ">
+        <w:r>
+          <w:rPr>
+            <w:noProof/>
+          </w:rPr>
+          <w:t>1</w:t>
+        </w:r>
+      </w:fldSimple>
       <w:r>
         <w:t>: Plot shows flow behavior into and out of the stream, head behavior across the stream, and rates of water leaked to the aquifer along the stream length. Blue vertical lines indicate the end of the lower streambed conductance value within the flow domain, and orange lines indicate the end of recharge application within the flow domain. The rows in between the two vertical lines on each plot have a higher streambed conductance than the first 21 rows of the flow domain.</w:t>
       </w:r>
@@ -732,15 +666,7 @@
         <w:t xml:space="preserve">Water does not move very fast across the left boundary as indicated by the flowlines and confirmed by the wide distribution of head contours in Figure 2 below. </w:t>
       </w:r>
       <w:r>
-        <w:t xml:space="preserve">There is not much flow entering the stream in the top half of the domain as the flow curves from the right boundary out toward the middle of the domain, and then away from the stream. More water moves through the middle of the stream as the conductance increases and still more at the bottom of the stream (top, middle, and bottom from the perspective of plan view). The most water movement occurs in the bottom right corner of the domain where the head contours are closest together and the flow lines have the greatest magnitude. Water is likely moving quickly away from the stream and across the </w:t>
-      </w:r>
-      <w:proofErr w:type="gramStart"/>
-      <w:r>
-        <w:t>right hand</w:t>
-      </w:r>
-      <w:proofErr w:type="gramEnd"/>
-      <w:r>
-        <w:t xml:space="preserve"> boundary through this corner of the domain.</w:t>
+        <w:t>There is not much flow entering the stream in the top half of the domain as the flow curves from the right boundary out toward the middle of the domain, and then away from the stream. More water moves through the middle of the stream as the conductance increases and still more at the bottom of the stream (top, middle, and bottom from the perspective of plan view). The most water movement occurs in the bottom right corner of the domain where the head contours are closest together and the flow lines have the greatest magnitude. Water is likely moving quickly away from the stream and across the right hand boundary through this corner of the domain.</w:t>
       </w:r>
     </w:p>
     <w:p/>
@@ -804,24 +730,14 @@
       <w:r>
         <w:t xml:space="preserve">Figure </w:t>
       </w:r>
-      <w:r>
-        <w:fldChar w:fldCharType="begin"/>
-      </w:r>
-      <w:r>
-        <w:instrText xml:space="preserve"> SEQ Figure \* ARABIC </w:instrText>
-      </w:r>
-      <w:r>
-        <w:fldChar w:fldCharType="separate"/>
-      </w:r>
-      <w:r>
-        <w:rPr>
-          <w:noProof/>
-        </w:rPr>
-        <w:t>2</w:t>
-      </w:r>
-      <w:r>
-        <w:fldChar w:fldCharType="end"/>
-      </w:r>
+      <w:fldSimple w:instr=" SEQ Figure \* ARABIC ">
+        <w:r>
+          <w:rPr>
+            <w:noProof/>
+          </w:rPr>
+          <w:t>2</w:t>
+        </w:r>
+      </w:fldSimple>
       <w:r>
         <w:t xml:space="preserve">: Flow lines and head contours of the flow domain with a stream running </w:t>
       </w:r>
@@ -833,6 +749,26 @@
       </w:r>
       <w:r>
         <w:t xml:space="preserve"> Head contours show an area of steep head decline in the bottom right corner.</w:t>
+      </w:r>
+    </w:p>
+    <w:p/>
+    <w:p>
+      <w:pPr>
+        <w:rPr>
+          <w:color w:val="FF0000"/>
+        </w:rPr>
+      </w:pPr>
+      <w:r>
+        <w:rPr>
+          <w:color w:val="FF0000"/>
+        </w:rPr>
+        <w:t xml:space="preserve">Head plot is a result of the head gradient of the river on the right hand boundary. </w:t>
+      </w:r>
+      <w:r>
+        <w:rPr>
+          <w:color w:val="FF0000"/>
+        </w:rPr>
+        <w:t>Could see gains happening at top of river, and losses at bottom of river as river crosses head boundaries in domain.</w:t>
       </w:r>
     </w:p>
     <w:p>
@@ -852,23 +788,7 @@
           <w:b/>
           <w:bCs/>
         </w:rPr>
-        <w:t>Choose two things to explore (</w:t>
-      </w:r>
-      <w:proofErr w:type="gramStart"/>
-      <w:r>
-        <w:rPr>
-          <w:b/>
-          <w:bCs/>
-        </w:rPr>
-        <w:t>e.g.</w:t>
-      </w:r>
-      <w:proofErr w:type="gramEnd"/>
-      <w:r>
-        <w:rPr>
-          <w:b/>
-          <w:bCs/>
-        </w:rPr>
-        <w:t xml:space="preserve"> impact of streambed K or inflow into the river or recharge rate). Produce a plot for each to compare to the base plots and use the plots to explain the impact of the hydrologic change.</w:t>
+        <w:t>Choose two things to explore (e.g. impact of streambed K or inflow into the river or recharge rate). Produce a plot for each to compare to the base plots and use the plots to explain the impact of the hydrologic change.</w:t>
       </w:r>
     </w:p>
     <w:p>
@@ -880,45 +800,17 @@
         <w:t xml:space="preserve">The first variation I explored was </w:t>
       </w:r>
       <w:r>
-        <w:t xml:space="preserve">changing the streambed conductance. I shifted the conductance for the first 21 rows from </w:t>
-      </w:r>
-      <w:proofErr w:type="spellStart"/>
-      <w:r>
-        <w:t>c</w:t>
-      </w:r>
-      <w:r>
-        <w:t>ond</w:t>
-      </w:r>
-      <w:proofErr w:type="spellEnd"/>
-      <w:r>
-        <w:t>/100</w:t>
-      </w:r>
-      <w:r>
-        <w:t xml:space="preserve"> to </w:t>
-      </w:r>
-      <w:proofErr w:type="spellStart"/>
-      <w:r>
-        <w:t>cond</w:t>
-      </w:r>
-      <w:proofErr w:type="spellEnd"/>
-      <w:r>
-        <w:t xml:space="preserve">/1000 and the conductance through 21:26 from </w:t>
-      </w:r>
-      <w:proofErr w:type="spellStart"/>
-      <w:r>
-        <w:t>cond</w:t>
-      </w:r>
-      <w:proofErr w:type="spellEnd"/>
-      <w:r>
-        <w:t xml:space="preserve">/10 to </w:t>
-      </w:r>
-      <w:proofErr w:type="spellStart"/>
-      <w:r>
-        <w:t>cond</w:t>
-      </w:r>
-      <w:proofErr w:type="spellEnd"/>
-      <w:r>
-        <w:t xml:space="preserve">/5. These changes created the plot below (Figure 3). The most immediate change is that the slopes of the flow plot have changed significantly from the baseline. The slope for the first 21 rows is much lower and the slope between 21:26 is much steeper than in the baseline plot. The head plot has also changed. The </w:t>
+        <w:t>changing the streambed conductance. I shifted the conductance for the first 21 rows from c</w:t>
+      </w:r>
+      <w:r>
+        <w:t>ond/100</w:t>
+      </w:r>
+      <w:r>
+        <w:t xml:space="preserve"> to cond/1000 and the conductance through 21:26 from </w:t>
+      </w:r>
+      <w:r>
+        <w:lastRenderedPageBreak/>
+        <w:t xml:space="preserve">cond/10 to cond/5. These changes created the plot below (Figure 3). The most immediate change is that the slopes of the flow plot have changed significantly from the baseline. The slope for the first 21 rows is much lower and the slope between 21:26 is much steeper than in the baseline plot. The head plot has also changed. The </w:t>
       </w:r>
       <w:r>
         <w:t xml:space="preserve">stabilized area seems to have </w:t>
@@ -933,11 +825,7 @@
         <w:t>and the</w:t>
       </w:r>
       <w:r>
-        <w:t xml:space="preserve"> lower </w:t>
-      </w:r>
-      <w:r>
-        <w:lastRenderedPageBreak/>
-        <w:t>head zone on the right side of the plot</w:t>
+        <w:t xml:space="preserve"> lower head zone on the right side of the plot</w:t>
       </w:r>
       <w:r>
         <w:t xml:space="preserve"> has lengthened</w:t>
@@ -1024,24 +912,14 @@
       <w:r>
         <w:t xml:space="preserve">Figure </w:t>
       </w:r>
-      <w:r>
-        <w:fldChar w:fldCharType="begin"/>
-      </w:r>
-      <w:r>
-        <w:instrText xml:space="preserve"> SEQ Figure \* ARABIC </w:instrText>
-      </w:r>
-      <w:r>
-        <w:fldChar w:fldCharType="separate"/>
-      </w:r>
-      <w:r>
-        <w:rPr>
-          <w:noProof/>
-        </w:rPr>
-        <w:t>3</w:t>
-      </w:r>
-      <w:r>
-        <w:fldChar w:fldCharType="end"/>
-      </w:r>
+      <w:fldSimple w:instr=" SEQ Figure \* ARABIC ">
+        <w:r>
+          <w:rPr>
+            <w:noProof/>
+          </w:rPr>
+          <w:t>3</w:t>
+        </w:r>
+      </w:fldSimple>
       <w:r>
         <w:t>: Plot of flow, head, and leakage rate behavior for the changed streambed conductance run.</w:t>
       </w:r>

</xml_diff>